<commit_message>
revisi bab 4 dan 5
</commit_message>
<xml_diff>
--- a/BAB 5.docx
+++ b/BAB 5.docx
@@ -14,6 +14,7 @@
           <w:szCs w:val="24"/>
         </w:rPr>
       </w:pPr>
+      <w:bookmarkStart w:id="0" w:name="_Hlk142654512"/>
       <w:r>
         <w:rPr>
           <w:rFonts w:ascii="Times New Roman" w:hAnsi="Times New Roman" w:cs="Times New Roman"/>
@@ -3741,7 +3742,31 @@
           <w:sz w:val="24"/>
           <w:szCs w:val="24"/>
         </w:rPr>
-        <w:t xml:space="preserve">Return On Assets </w:t>
+        <w:t xml:space="preserve">Return </w:t>
+      </w:r>
+      <w:proofErr w:type="gramStart"/>
+      <w:r>
+        <w:rPr>
+          <w:rFonts w:ascii="Times New Roman" w:hAnsi="Times New Roman" w:cs="Times New Roman"/>
+          <w:i/>
+          <w:iCs/>
+          <w:color w:val="000000" w:themeColor="text1"/>
+          <w:sz w:val="24"/>
+          <w:szCs w:val="24"/>
+        </w:rPr>
+        <w:t>On</w:t>
+      </w:r>
+      <w:proofErr w:type="gramEnd"/>
+      <w:r>
+        <w:rPr>
+          <w:rFonts w:ascii="Times New Roman" w:hAnsi="Times New Roman" w:cs="Times New Roman"/>
+          <w:i/>
+          <w:iCs/>
+          <w:color w:val="000000" w:themeColor="text1"/>
+          <w:sz w:val="24"/>
+          <w:szCs w:val="24"/>
+        </w:rPr>
+        <w:t xml:space="preserve"> Assets </w:t>
       </w:r>
       <w:r>
         <w:rPr>
@@ -3891,16 +3916,62 @@
         </w:rPr>
         <w:t>adalah</w:t>
       </w:r>
-      <w:proofErr w:type="spellEnd"/>
-      <w:r>
-        <w:rPr>
-          <w:rFonts w:ascii="Times New Roman" w:hAnsi="Times New Roman" w:cs="Times New Roman"/>
-          <w:color w:val="000000" w:themeColor="text1"/>
-          <w:sz w:val="24"/>
-          <w:szCs w:val="24"/>
-        </w:rPr>
-        <w:t xml:space="preserve"> </w:t>
-      </w:r>
+      <w:r>
+        <w:rPr>
+          <w:rFonts w:ascii="Times New Roman" w:hAnsi="Times New Roman" w:cs="Times New Roman"/>
+          <w:color w:val="000000" w:themeColor="text1"/>
+          <w:sz w:val="24"/>
+          <w:szCs w:val="24"/>
+        </w:rPr>
+        <w:t>sebagai</w:t>
+      </w:r>
+      <w:proofErr w:type="spellEnd"/>
+      <w:r>
+        <w:rPr>
+          <w:rFonts w:ascii="Times New Roman" w:hAnsi="Times New Roman" w:cs="Times New Roman"/>
+          <w:color w:val="000000" w:themeColor="text1"/>
+          <w:sz w:val="24"/>
+          <w:szCs w:val="24"/>
+        </w:rPr>
+        <w:t xml:space="preserve"> </w:t>
+      </w:r>
+      <w:proofErr w:type="spellStart"/>
+      <w:r>
+        <w:rPr>
+          <w:rFonts w:ascii="Times New Roman" w:hAnsi="Times New Roman" w:cs="Times New Roman"/>
+          <w:color w:val="000000" w:themeColor="text1"/>
+          <w:sz w:val="24"/>
+          <w:szCs w:val="24"/>
+        </w:rPr>
+        <w:t>berikut</w:t>
+      </w:r>
+      <w:proofErr w:type="spellEnd"/>
+      <w:r>
+        <w:rPr>
+          <w:rFonts w:ascii="Times New Roman" w:hAnsi="Times New Roman" w:cs="Times New Roman"/>
+          <w:color w:val="000000" w:themeColor="text1"/>
+          <w:sz w:val="24"/>
+          <w:szCs w:val="24"/>
+        </w:rPr>
+        <w:t>:</w:t>
+      </w:r>
+    </w:p>
+    <w:p>
+      <w:pPr>
+        <w:pStyle w:val="ListParagraph"/>
+        <w:numPr>
+          <w:ilvl w:val="0"/>
+          <w:numId w:val="6"/>
+        </w:numPr>
+        <w:spacing w:line="480" w:lineRule="auto"/>
+        <w:jc w:val="both"/>
+        <w:rPr>
+          <w:rFonts w:ascii="Times New Roman" w:hAnsi="Times New Roman" w:cs="Times New Roman"/>
+          <w:color w:val="000000" w:themeColor="text1"/>
+          <w:sz w:val="24"/>
+          <w:szCs w:val="24"/>
+        </w:rPr>
+      </w:pPr>
       <w:proofErr w:type="spellStart"/>
       <w:r>
         <w:rPr>
@@ -4419,16 +4490,7 @@
           <w:sz w:val="24"/>
           <w:szCs w:val="24"/>
         </w:rPr>
-        <w:t xml:space="preserve">. </w:t>
-      </w:r>
-      <w:r>
-        <w:rPr>
-          <w:rFonts w:ascii="Times New Roman" w:hAnsi="Times New Roman" w:cs="Times New Roman"/>
-          <w:color w:val="000000" w:themeColor="text1"/>
-          <w:sz w:val="24"/>
-          <w:szCs w:val="24"/>
-        </w:rPr>
-        <w:t xml:space="preserve">Maka </w:t>
+        <w:t xml:space="preserve">. Maka </w:t>
       </w:r>
       <w:proofErr w:type="spellStart"/>
       <w:r>
@@ -4770,6 +4832,7 @@
         </w:rPr>
         <w:t>.</w:t>
       </w:r>
+      <w:bookmarkEnd w:id="0"/>
     </w:p>
     <w:sectPr>
       <w:pgSz w:w="12240" w:h="15840"/>
@@ -4784,9 +4847,9 @@
 <file path=word/numbering.xml><?xml version="1.0" encoding="utf-8"?>
 <w:numbering xmlns:wpc="http://schemas.microsoft.com/office/word/2010/wordprocessingCanvas" xmlns:cx="http://schemas.microsoft.com/office/drawing/2014/chartex" xmlns:cx1="http://schemas.microsoft.com/office/drawing/2015/9/8/chartex" xmlns:cx2="http://schemas.microsoft.com/office/drawing/2015/10/21/chartex" xmlns:cx3="http://schemas.microsoft.com/office/drawing/2016/5/9/chartex" xmlns:cx4="http://schemas.microsoft.com/office/drawing/2016/5/10/chartex" xmlns:cx5="http://schemas.microsoft.com/office/drawing/2016/5/11/chartex" xmlns:cx6="http://schemas.microsoft.com/office/drawing/2016/5/12/chartex" xmlns:cx7="http://schemas.microsoft.com/office/drawing/2016/5/13/chartex" xmlns:cx8="http://schemas.microsoft.com/office/drawing/2016/5/14/chartex" xmlns:mc="http://schemas.openxmlformats.org/markup-compatibility/2006" xmlns:aink="http://schemas.microsoft.com/office/drawing/2016/ink" xmlns:am3d="http://schemas.microsoft.com/office/drawing/2017/model3d" xmlns:o="urn:schemas-microsoft-com:office:office" xmlns:oel="http://schemas.microsoft.com/office/2019/extlst" xmlns:r="http://schemas.openxmlformats.org/officeDocument/2006/relationships" xmlns:m="http://schemas.openxmlformats.org/officeDocument/2006/math" xmlns:v="urn:schemas-microsoft-com:vml" xmlns:wp14="http://schemas.microsoft.com/office/word/2010/wordprocessingDrawing" xmlns:wp="http://schemas.openxmlformats.org/drawingml/2006/wordprocessingDrawing" xmlns:w10="urn:schemas-microsoft-com:office:word" xmlns:w="http://schemas.openxmlformats.org/wordprocessingml/2006/main" xmlns:w14="http://schemas.microsoft.com/office/word/2010/wordml" xmlns:w15="http://schemas.microsoft.com/office/word/2012/wordml" xmlns:w16cex="http://schemas.microsoft.com/office/word/2018/wordml/cex" xmlns:w16cid="http://schemas.microsoft.com/office/word/2016/wordml/cid" xmlns:w16="http://schemas.microsoft.com/office/word/2018/wordml" xmlns:w16sdtdh="http://schemas.microsoft.com/office/word/2020/wordml/sdtdatahash" xmlns:w16se="http://schemas.microsoft.com/office/word/2015/wordml/symex" xmlns:wpg="http://schemas.microsoft.com/office/word/2010/wordprocessingGroup" xmlns:wpi="http://schemas.microsoft.com/office/word/2010/wordprocessingInk" xmlns:wne="http://schemas.microsoft.com/office/word/2006/wordml" xmlns:wps="http://schemas.microsoft.com/office/word/2010/wordprocessingShape" mc:Ignorable="w14 w15 w16se w16cid w16 w16cex w16sdtdh wp14">
   <w:abstractNum w:abstractNumId="0" w15:restartNumberingAfterBreak="0">
-    <w:nsid w:val="56251337"/>
+    <w:nsid w:val="06CC014F"/>
     <w:multiLevelType w:val="hybridMultilevel"/>
-    <w:tmpl w:val="F1340468"/>
+    <w:tmpl w:val="3F948062"/>
     <w:lvl w:ilvl="0" w:tplc="0409000F">
       <w:start w:val="1"/>
       <w:numFmt w:val="decimal"/>
@@ -4873,6 +4936,95 @@
     </w:lvl>
   </w:abstractNum>
   <w:abstractNum w:abstractNumId="1" w15:restartNumberingAfterBreak="0">
+    <w:nsid w:val="56251337"/>
+    <w:multiLevelType w:val="hybridMultilevel"/>
+    <w:tmpl w:val="F1340468"/>
+    <w:lvl w:ilvl="0" w:tplc="0409000F">
+      <w:start w:val="1"/>
+      <w:numFmt w:val="decimal"/>
+      <w:lvlText w:val="%1."/>
+      <w:lvlJc w:val="left"/>
+      <w:pPr>
+        <w:ind w:left="720" w:hanging="360"/>
+      </w:pPr>
+      <w:rPr>
+        <w:rFonts w:hint="default"/>
+      </w:rPr>
+    </w:lvl>
+    <w:lvl w:ilvl="1" w:tplc="04090019" w:tentative="1">
+      <w:start w:val="1"/>
+      <w:numFmt w:val="lowerLetter"/>
+      <w:lvlText w:val="%2."/>
+      <w:lvlJc w:val="left"/>
+      <w:pPr>
+        <w:ind w:left="1440" w:hanging="360"/>
+      </w:pPr>
+    </w:lvl>
+    <w:lvl w:ilvl="2" w:tplc="0409001B" w:tentative="1">
+      <w:start w:val="1"/>
+      <w:numFmt w:val="lowerRoman"/>
+      <w:lvlText w:val="%3."/>
+      <w:lvlJc w:val="right"/>
+      <w:pPr>
+        <w:ind w:left="2160" w:hanging="180"/>
+      </w:pPr>
+    </w:lvl>
+    <w:lvl w:ilvl="3" w:tplc="0409000F" w:tentative="1">
+      <w:start w:val="1"/>
+      <w:numFmt w:val="decimal"/>
+      <w:lvlText w:val="%4."/>
+      <w:lvlJc w:val="left"/>
+      <w:pPr>
+        <w:ind w:left="2880" w:hanging="360"/>
+      </w:pPr>
+    </w:lvl>
+    <w:lvl w:ilvl="4" w:tplc="04090019" w:tentative="1">
+      <w:start w:val="1"/>
+      <w:numFmt w:val="lowerLetter"/>
+      <w:lvlText w:val="%5."/>
+      <w:lvlJc w:val="left"/>
+      <w:pPr>
+        <w:ind w:left="3600" w:hanging="360"/>
+      </w:pPr>
+    </w:lvl>
+    <w:lvl w:ilvl="5" w:tplc="0409001B" w:tentative="1">
+      <w:start w:val="1"/>
+      <w:numFmt w:val="lowerRoman"/>
+      <w:lvlText w:val="%6."/>
+      <w:lvlJc w:val="right"/>
+      <w:pPr>
+        <w:ind w:left="4320" w:hanging="180"/>
+      </w:pPr>
+    </w:lvl>
+    <w:lvl w:ilvl="6" w:tplc="0409000F" w:tentative="1">
+      <w:start w:val="1"/>
+      <w:numFmt w:val="decimal"/>
+      <w:lvlText w:val="%7."/>
+      <w:lvlJc w:val="left"/>
+      <w:pPr>
+        <w:ind w:left="5040" w:hanging="360"/>
+      </w:pPr>
+    </w:lvl>
+    <w:lvl w:ilvl="7" w:tplc="04090019" w:tentative="1">
+      <w:start w:val="1"/>
+      <w:numFmt w:val="lowerLetter"/>
+      <w:lvlText w:val="%8."/>
+      <w:lvlJc w:val="left"/>
+      <w:pPr>
+        <w:ind w:left="5760" w:hanging="360"/>
+      </w:pPr>
+    </w:lvl>
+    <w:lvl w:ilvl="8" w:tplc="0409001B" w:tentative="1">
+      <w:start w:val="1"/>
+      <w:numFmt w:val="lowerRoman"/>
+      <w:lvlText w:val="%9."/>
+      <w:lvlJc w:val="right"/>
+      <w:pPr>
+        <w:ind w:left="6480" w:hanging="180"/>
+      </w:pPr>
+    </w:lvl>
+  </w:abstractNum>
+  <w:abstractNum w:abstractNumId="2" w15:restartNumberingAfterBreak="0">
     <w:nsid w:val="5FCB3F34"/>
     <w:multiLevelType w:val="multilevel"/>
     <w:tmpl w:val="DD1AE238"/>
@@ -4985,7 +5137,7 @@
       </w:rPr>
     </w:lvl>
   </w:abstractNum>
-  <w:abstractNum w:abstractNumId="2" w15:restartNumberingAfterBreak="0">
+  <w:abstractNum w:abstractNumId="3" w15:restartNumberingAfterBreak="0">
     <w:nsid w:val="67057D9A"/>
     <w:multiLevelType w:val="hybridMultilevel"/>
     <w:tmpl w:val="7840CF08"/>
@@ -5074,7 +5226,7 @@
       </w:pPr>
     </w:lvl>
   </w:abstractNum>
-  <w:abstractNum w:abstractNumId="3" w15:restartNumberingAfterBreak="0">
+  <w:abstractNum w:abstractNumId="4" w15:restartNumberingAfterBreak="0">
     <w:nsid w:val="70A712A5"/>
     <w:multiLevelType w:val="multilevel"/>
     <w:tmpl w:val="F5009F3A"/>
@@ -5187,7 +5339,7 @@
       </w:rPr>
     </w:lvl>
   </w:abstractNum>
-  <w:abstractNum w:abstractNumId="4" w15:restartNumberingAfterBreak="0">
+  <w:abstractNum w:abstractNumId="5" w15:restartNumberingAfterBreak="0">
     <w:nsid w:val="793C32FE"/>
     <w:multiLevelType w:val="hybridMultilevel"/>
     <w:tmpl w:val="1AA6A68E"/>
@@ -5277,19 +5429,22 @@
     </w:lvl>
   </w:abstractNum>
   <w:num w:numId="1" w16cid:durableId="559943912">
+    <w:abstractNumId w:val="2"/>
+  </w:num>
+  <w:num w:numId="2" w16cid:durableId="2110542635">
+    <w:abstractNumId w:val="4"/>
+  </w:num>
+  <w:num w:numId="3" w16cid:durableId="1100444852">
     <w:abstractNumId w:val="1"/>
   </w:num>
-  <w:num w:numId="2" w16cid:durableId="2110542635">
+  <w:num w:numId="4" w16cid:durableId="1523282808">
+    <w:abstractNumId w:val="5"/>
+  </w:num>
+  <w:num w:numId="5" w16cid:durableId="1980529002">
     <w:abstractNumId w:val="3"/>
   </w:num>
-  <w:num w:numId="3" w16cid:durableId="1100444852">
+  <w:num w:numId="6" w16cid:durableId="219290526">
     <w:abstractNumId w:val="0"/>
-  </w:num>
-  <w:num w:numId="4" w16cid:durableId="1523282808">
-    <w:abstractNumId w:val="4"/>
-  </w:num>
-  <w:num w:numId="5" w16cid:durableId="1980529002">
-    <w:abstractNumId w:val="2"/>
   </w:num>
 </w:numbering>
 </file>

</xml_diff>